<commit_message>
methods update (combined protected resources)
</commit_message>
<xml_diff>
--- a/methodology.docx
+++ b/methodology.docx
@@ -1742,16 +1742,7 @@
         <w:t>16093.4</w:t>
       </w:r>
       <w:r>
-        <w:t xml:space="preserve"> meters setback (</w:t>
-      </w:r>
-      <w:r>
-        <w:t>10 miles</w:t>
-      </w:r>
-      <w:r>
-        <w:t>)</w:t>
-      </w:r>
-      <w:r>
-        <w:t xml:space="preserve"> extended each of the survey data points.  </w:t>
+        <w:t xml:space="preserve"> meters setback (10 miles) extended each of the survey data points.  </w:t>
       </w:r>
       <w:r>
         <w:t xml:space="preserve">The survey catch data estimates were rescaled between 0 and 1 through the adapted z-shaped membership function and the maximum value returned per hex grid cell (Equation </w:t>
@@ -1802,13 +1793,8 @@
       <w:r>
         <w:t xml:space="preserve">A total of 22 species were used to calculate the final geometric mean for this dataset. </w:t>
       </w:r>
-      <w:proofErr w:type="spellStart"/>
-      <w:r>
-        <w:t>The</w:t>
-      </w:r>
-      <w:proofErr w:type="spellEnd"/>
-      <w:r>
-        <w:t xml:space="preserve"> adapted z-shaped membership function rescaled these values (Equation </w:t>
+      <w:r>
+        <w:t xml:space="preserve">The adapted z-shaped membership function rescaled these values (Equation </w:t>
       </w:r>
       <w:r>
         <w:t>5</w:t>
@@ -1875,10 +1861,7 @@
         <w:t xml:space="preserve"> was composed of the military operating areas </w:t>
       </w:r>
       <w:r>
-        <w:t>given that special use airspace did not exist within the study region.</w:t>
-      </w:r>
-      <w:r>
-        <w:t xml:space="preserve"> Any hex grids with overlapping with military operating areas were assigned a score of 1. Industry’s </w:t>
+        <w:t xml:space="preserve">given that special use airspace did not exist within the study region. Any hex grids with overlapping with military operating areas were assigned a score of 1. Industry’s </w:t>
       </w:r>
       <w:proofErr w:type="spellStart"/>
       <w:r>
@@ -2322,7 +2305,13 @@
       </w:r>
       <w:proofErr w:type="gramEnd"/>
       <w:r>
-        <w:t xml:space="preserve"> going to have the exact same influenced on all hex grids, so suitability scores would not change at all. The combined protected species layer was eliminated for the second iteration, meaning no natural and cultural datasets remained in the study area. Only annual 2022 AIS data existed within the industry </w:t>
+        <w:t xml:space="preserve"> going to have the exact same influenced on all hex grids, so suitability scores would not change at all. The combined protected species layer was eliminated for the second iteration, meaning no natural and cultural datasets remained in the study area. </w:t>
+      </w:r>
+      <w:r>
+        <w:t xml:space="preserve">These data were removed as they were originally designed for the offshore wind siting analyses. </w:t>
+      </w:r>
+      <w:r>
+        <w:t xml:space="preserve">For the industry </w:t>
       </w:r>
       <w:proofErr w:type="spellStart"/>
       <w:r>
@@ -2330,7 +2319,10 @@
       </w:r>
       <w:proofErr w:type="spellEnd"/>
       <w:r>
-        <w:t xml:space="preserve">. Instead of two </w:t>
+        <w:t>, o</w:t>
+      </w:r>
+      <w:r>
+        <w:t xml:space="preserve">nly annual 2022 AIS data existed. Instead of two </w:t>
       </w:r>
       <w:proofErr w:type="spellStart"/>
       <w:r>
@@ -3627,25 +3619,7 @@
             <w:rPr>
               <w:rFonts w:ascii="Cambria Math" w:hAnsi="Cambria Math"/>
             </w:rPr>
-            <m:t>=</m:t>
-          </m:r>
-          <m:r>
-            <w:rPr>
-              <w:rFonts w:ascii="Cambria Math" w:hAnsi="Cambria Math"/>
-            </w:rPr>
-            <m:t>|</m:t>
-          </m:r>
-          <m:r>
-            <w:rPr>
-              <w:rFonts w:ascii="Cambria Math" w:hAnsi="Cambria Math"/>
-            </w:rPr>
-            <m:t>a</m:t>
-          </m:r>
-          <m:r>
-            <w:rPr>
-              <w:rFonts w:ascii="Cambria Math" w:hAnsi="Cambria Math"/>
-            </w:rPr>
-            <m:t>|</m:t>
+            <m:t>=|a|</m:t>
           </m:r>
         </m:oMath>
       </m:oMathPara>
@@ -3765,19 +3739,7 @@
             <w:rPr>
               <w:rFonts w:ascii="Cambria Math" w:hAnsi="Cambria Math"/>
             </w:rPr>
-            <m:t>=</m:t>
-          </m:r>
-          <m:r>
-            <w:rPr>
-              <w:rFonts w:ascii="Cambria Math" w:hAnsi="Cambria Math"/>
-            </w:rPr>
-            <m:t>a</m:t>
-          </m:r>
-          <m:r>
-            <w:rPr>
-              <w:rFonts w:ascii="Cambria Math" w:hAnsi="Cambria Math"/>
-            </w:rPr>
-            <m:t xml:space="preserve">+ </m:t>
+            <m:t xml:space="preserve">=a+ </m:t>
           </m:r>
           <m:sSub>
             <m:sSubPr>
@@ -3853,19 +3815,7 @@
             <w:rPr>
               <w:rFonts w:ascii="Cambria Math" w:hAnsi="Cambria Math"/>
             </w:rPr>
-            <m:t>=</m:t>
-          </m:r>
-          <m:r>
-            <w:rPr>
-              <w:rFonts w:ascii="Cambria Math" w:hAnsi="Cambria Math"/>
-            </w:rPr>
-            <m:t>b</m:t>
-          </m:r>
-          <m:r>
-            <w:rPr>
-              <w:rFonts w:ascii="Cambria Math" w:hAnsi="Cambria Math"/>
-            </w:rPr>
-            <m:t xml:space="preserve">+ </m:t>
+            <m:t xml:space="preserve">=b+ </m:t>
           </m:r>
           <m:sSub>
             <m:sSubPr>
@@ -4554,13 +4504,7 @@
                             <w:rPr>
                               <w:rFonts w:ascii="Cambria Math" w:hAnsi="Cambria Math"/>
                             </w:rPr>
-                            <m:t>a</m:t>
-                          </m:r>
-                          <m:r>
-                            <w:rPr>
-                              <w:rFonts w:ascii="Cambria Math" w:hAnsi="Cambria Math"/>
-                            </w:rPr>
-                            <m:t>bs</m:t>
+                            <m:t>abs</m:t>
                           </m:r>
                         </m:sub>
                       </m:sSub>

</xml_diff>